<commit_message>
Added all the mandatory handsons
</commit_message>
<xml_diff>
--- a/Week - 4 Handsons/Week 4.2/Week 4.2 - Handson Exercise 2 - REST - Country Web Service.docx
+++ b/Week - 4 Handsons/Week 4.2/Week 4.2 - Handson Exercise 2 - REST - Country Web Service.docx
@@ -148,23 +148,7 @@
           <w:szCs w:val="28"/>
         </w:rPr>
         <w:br/>
-        <w:t xml:space="preserve">        </w:t>
-      </w:r>
-      <w:proofErr w:type="spellStart"/>
-      <w:r>
-        <w:rPr>
-          <w:sz w:val="28"/>
-          <w:szCs w:val="28"/>
-        </w:rPr>
-        <w:t>this.code</w:t>
-      </w:r>
-      <w:proofErr w:type="spellEnd"/>
-      <w:r>
-        <w:rPr>
-          <w:sz w:val="28"/>
-          <w:szCs w:val="28"/>
-        </w:rPr>
-        <w:t xml:space="preserve"> = code;</w:t>
+        <w:t xml:space="preserve">        this.code = code;</w:t>
       </w:r>
       <w:r>
         <w:rPr>
@@ -195,23 +179,7 @@
           <w:szCs w:val="28"/>
         </w:rPr>
         <w:br/>
-        <w:t xml:space="preserve">    public String </w:t>
-      </w:r>
-      <w:proofErr w:type="spellStart"/>
-      <w:r>
-        <w:rPr>
-          <w:sz w:val="28"/>
-          <w:szCs w:val="28"/>
-        </w:rPr>
-        <w:t>getCode</w:t>
-      </w:r>
-      <w:proofErr w:type="spellEnd"/>
-      <w:r>
-        <w:rPr>
-          <w:sz w:val="28"/>
-          <w:szCs w:val="28"/>
-        </w:rPr>
-        <w:t>() {</w:t>
+        <w:t xml:space="preserve">    public String getCode() {</w:t>
       </w:r>
       <w:r>
         <w:rPr>
@@ -242,47 +210,15 @@
           <w:szCs w:val="28"/>
         </w:rPr>
         <w:br/>
-        <w:t xml:space="preserve">    public void </w:t>
-      </w:r>
-      <w:proofErr w:type="spellStart"/>
-      <w:r>
-        <w:rPr>
-          <w:sz w:val="28"/>
-          <w:szCs w:val="28"/>
-        </w:rPr>
-        <w:t>setCode</w:t>
-      </w:r>
-      <w:proofErr w:type="spellEnd"/>
-      <w:r>
-        <w:rPr>
-          <w:sz w:val="28"/>
-          <w:szCs w:val="28"/>
-        </w:rPr>
-        <w:t>(String code) {</w:t>
-      </w:r>
-      <w:r>
-        <w:rPr>
-          <w:sz w:val="28"/>
-          <w:szCs w:val="28"/>
-        </w:rPr>
-        <w:br/>
-        <w:t xml:space="preserve">        </w:t>
-      </w:r>
-      <w:proofErr w:type="spellStart"/>
-      <w:r>
-        <w:rPr>
-          <w:sz w:val="28"/>
-          <w:szCs w:val="28"/>
-        </w:rPr>
-        <w:t>this.code</w:t>
-      </w:r>
-      <w:proofErr w:type="spellEnd"/>
-      <w:r>
-        <w:rPr>
-          <w:sz w:val="28"/>
-          <w:szCs w:val="28"/>
-        </w:rPr>
-        <w:t xml:space="preserve"> = code;</w:t>
+        <w:t xml:space="preserve">    public void setCode(String code) {</w:t>
+      </w:r>
+      <w:r>
+        <w:rPr>
+          <w:sz w:val="28"/>
+          <w:szCs w:val="28"/>
+        </w:rPr>
+        <w:br/>
+        <w:t xml:space="preserve">        this.code = code;</w:t>
       </w:r>
       <w:r>
         <w:rPr>
@@ -305,23 +241,7 @@
           <w:szCs w:val="28"/>
         </w:rPr>
         <w:br/>
-        <w:t xml:space="preserve">    public String </w:t>
-      </w:r>
-      <w:proofErr w:type="spellStart"/>
-      <w:r>
-        <w:rPr>
-          <w:sz w:val="28"/>
-          <w:szCs w:val="28"/>
-        </w:rPr>
-        <w:t>getName</w:t>
-      </w:r>
-      <w:proofErr w:type="spellEnd"/>
-      <w:r>
-        <w:rPr>
-          <w:sz w:val="28"/>
-          <w:szCs w:val="28"/>
-        </w:rPr>
-        <w:t>() {</w:t>
+        <w:t xml:space="preserve">    public String getName() {</w:t>
       </w:r>
       <w:r>
         <w:rPr>
@@ -352,23 +272,7 @@
           <w:szCs w:val="28"/>
         </w:rPr>
         <w:br/>
-        <w:t xml:space="preserve">    public void </w:t>
-      </w:r>
-      <w:proofErr w:type="spellStart"/>
-      <w:r>
-        <w:rPr>
-          <w:sz w:val="28"/>
-          <w:szCs w:val="28"/>
-        </w:rPr>
-        <w:t>setName</w:t>
-      </w:r>
-      <w:proofErr w:type="spellEnd"/>
-      <w:r>
-        <w:rPr>
-          <w:sz w:val="28"/>
-          <w:szCs w:val="28"/>
-        </w:rPr>
-        <w:t>(String name) {</w:t>
+        <w:t xml:space="preserve">    public void setName(String name) {</w:t>
       </w:r>
       <w:r>
         <w:rPr>
@@ -436,75 +340,23 @@
           <w:szCs w:val="28"/>
         </w:rPr>
         <w:br/>
-        <w:t xml:space="preserve">&lt;beans </w:t>
-      </w:r>
-      <w:proofErr w:type="spellStart"/>
-      <w:r>
-        <w:rPr>
-          <w:sz w:val="28"/>
-          <w:szCs w:val="28"/>
-        </w:rPr>
-        <w:t>xmlns</w:t>
-      </w:r>
-      <w:proofErr w:type="spellEnd"/>
-      <w:r>
-        <w:rPr>
-          <w:sz w:val="28"/>
-          <w:szCs w:val="28"/>
-        </w:rPr>
-        <w:t>="http://www.springframework.org/schema/beans"</w:t>
-      </w:r>
-      <w:r>
-        <w:rPr>
-          <w:sz w:val="28"/>
-          <w:szCs w:val="28"/>
-        </w:rPr>
-        <w:br/>
-        <w:t xml:space="preserve">       </w:t>
-      </w:r>
-      <w:proofErr w:type="spellStart"/>
-      <w:proofErr w:type="gramStart"/>
-      <w:r>
-        <w:rPr>
-          <w:sz w:val="28"/>
-          <w:szCs w:val="28"/>
-        </w:rPr>
-        <w:t>xmlns:xsi</w:t>
-      </w:r>
-      <w:proofErr w:type="spellEnd"/>
-      <w:proofErr w:type="gramEnd"/>
-      <w:r>
-        <w:rPr>
-          <w:sz w:val="28"/>
-          <w:szCs w:val="28"/>
-        </w:rPr>
-        <w:t>="http://www.w3.org/2001/XMLSchema-instance"</w:t>
-      </w:r>
-      <w:r>
-        <w:rPr>
-          <w:sz w:val="28"/>
-          <w:szCs w:val="28"/>
-        </w:rPr>
-        <w:br/>
-        <w:t xml:space="preserve">       </w:t>
-      </w:r>
-      <w:proofErr w:type="spellStart"/>
-      <w:proofErr w:type="gramStart"/>
-      <w:r>
-        <w:rPr>
-          <w:sz w:val="28"/>
-          <w:szCs w:val="28"/>
-        </w:rPr>
-        <w:t>xsi:schemaLocation</w:t>
-      </w:r>
-      <w:proofErr w:type="spellEnd"/>
-      <w:proofErr w:type="gramEnd"/>
-      <w:r>
-        <w:rPr>
-          <w:sz w:val="28"/>
-          <w:szCs w:val="28"/>
-        </w:rPr>
-        <w:t>="http://www.springframework.org/schema/beans</w:t>
+        <w:t>&lt;beans xmlns="http://www.springframework.org/schema/beans"</w:t>
+      </w:r>
+      <w:r>
+        <w:rPr>
+          <w:sz w:val="28"/>
+          <w:szCs w:val="28"/>
+        </w:rPr>
+        <w:br/>
+        <w:t xml:space="preserve">       xmlns:xsi="http://www.w3.org/2001/XMLSchema-instance"</w:t>
+      </w:r>
+      <w:r>
+        <w:rPr>
+          <w:sz w:val="28"/>
+          <w:szCs w:val="28"/>
+        </w:rPr>
+        <w:br/>
+        <w:t xml:space="preserve">       xsi:schemaLocation="http://www.springframework.org/schema/beans</w:t>
       </w:r>
       <w:r>
         <w:rPr>
@@ -534,23 +386,7 @@
           <w:szCs w:val="28"/>
         </w:rPr>
         <w:br/>
-        <w:t xml:space="preserve">    &lt;bean id="in" class="</w:t>
-      </w:r>
-      <w:proofErr w:type="gramStart"/>
-      <w:r>
-        <w:rPr>
-          <w:sz w:val="28"/>
-          <w:szCs w:val="28"/>
-        </w:rPr>
-        <w:t>com.cognizant</w:t>
-      </w:r>
-      <w:proofErr w:type="gramEnd"/>
-      <w:r>
-        <w:rPr>
-          <w:sz w:val="28"/>
-          <w:szCs w:val="28"/>
-        </w:rPr>
-        <w:t>.ex4handson2.Country"&gt;</w:t>
+        <w:t xml:space="preserve">    &lt;bean id="in" class="com.cognizant.ex4handson2.Country"&gt;</w:t>
       </w:r>
       <w:r>
         <w:rPr>
@@ -592,7 +428,6 @@
           <w:bCs/>
           <w:sz w:val="28"/>
           <w:szCs w:val="28"/>
-          <w:lang w:val="en-US"/>
         </w:rPr>
       </w:pPr>
       <w:r>
@@ -601,147 +436,457 @@
           <w:bCs/>
           <w:sz w:val="28"/>
           <w:szCs w:val="28"/>
-          <w:lang w:val="en-US"/>
-        </w:rPr>
-        <w:t>Main Class: -</w:t>
+        </w:rPr>
+        <w:t>CountryController Class: -</w:t>
       </w:r>
     </w:p>
     <w:p>
-      <w:r>
-        <w:t xml:space="preserve">package </w:t>
-      </w:r>
-      <w:proofErr w:type="gramStart"/>
-      <w:r>
-        <w:t>com.cognizant</w:t>
-      </w:r>
-      <w:proofErr w:type="gramEnd"/>
-      <w:r>
-        <w:t>.ex4handson2;</w:t>
-      </w:r>
-      <w:r>
-        <w:br/>
-        <w:t xml:space="preserve">import </w:t>
-      </w:r>
-      <w:proofErr w:type="spellStart"/>
-      <w:proofErr w:type="gramStart"/>
-      <w:r>
-        <w:t>org.springframework</w:t>
-      </w:r>
-      <w:proofErr w:type="gramEnd"/>
-      <w:r>
-        <w:t>.</w:t>
-      </w:r>
-      <w:proofErr w:type="gramStart"/>
-      <w:r>
-        <w:t>boot.SpringApplication</w:t>
-      </w:r>
-      <w:proofErr w:type="spellEnd"/>
-      <w:proofErr w:type="gramEnd"/>
-      <w:r>
-        <w:t>;</w:t>
-      </w:r>
-      <w:r>
-        <w:br/>
-        <w:t xml:space="preserve">import </w:t>
-      </w:r>
-      <w:proofErr w:type="spellStart"/>
-      <w:proofErr w:type="gramStart"/>
-      <w:r>
-        <w:t>org.springframework</w:t>
-      </w:r>
-      <w:proofErr w:type="gramEnd"/>
-      <w:r>
-        <w:t>.</w:t>
-      </w:r>
-      <w:proofErr w:type="gramStart"/>
-      <w:r>
-        <w:t>boot.autoconfigure</w:t>
-      </w:r>
-      <w:proofErr w:type="gramEnd"/>
-      <w:r>
-        <w:t>.SpringBootApplication</w:t>
-      </w:r>
-      <w:proofErr w:type="spellEnd"/>
-      <w:r>
-        <w:t>;</w:t>
-      </w:r>
-      <w:r>
-        <w:br/>
-      </w:r>
-      <w:r>
-        <w:br/>
-        <w:t>@SpringBootApplication</w:t>
-      </w:r>
-      <w:r>
-        <w:br/>
-        <w:t>public class Ex4handson2Application {</w:t>
-      </w:r>
-      <w:r>
-        <w:br/>
-      </w:r>
-      <w:r>
-        <w:br/>
-        <w:t xml:space="preserve">    public static void </w:t>
-      </w:r>
-      <w:proofErr w:type="gramStart"/>
-      <w:r>
-        <w:t>main(String[</w:t>
-      </w:r>
-      <w:proofErr w:type="gramEnd"/>
-      <w:r>
-        <w:t xml:space="preserve">] </w:t>
-      </w:r>
-      <w:proofErr w:type="spellStart"/>
-      <w:proofErr w:type="gramStart"/>
-      <w:r>
-        <w:t>args</w:t>
-      </w:r>
-      <w:proofErr w:type="spellEnd"/>
-      <w:r>
-        <w:t>){</w:t>
-      </w:r>
-      <w:proofErr w:type="gramEnd"/>
-      <w:r>
-        <w:br/>
-        <w:t xml:space="preserve">       </w:t>
-      </w:r>
-      <w:proofErr w:type="spellStart"/>
-      <w:proofErr w:type="gramStart"/>
-      <w:r>
-        <w:t>SpringApplication.</w:t>
+      <w:pPr>
+        <w:rPr>
+          <w:sz w:val="28"/>
+          <w:szCs w:val="28"/>
+        </w:rPr>
+      </w:pPr>
+      <w:r>
+        <w:rPr>
+          <w:sz w:val="28"/>
+          <w:szCs w:val="28"/>
+        </w:rPr>
+        <w:t>package com.cognizant.ex4handson2;</w:t>
+      </w:r>
+      <w:r>
+        <w:rPr>
+          <w:sz w:val="28"/>
+          <w:szCs w:val="28"/>
+        </w:rPr>
+        <w:br/>
+        <w:t>import org.slf4j.Logger;</w:t>
+      </w:r>
+      <w:r>
+        <w:rPr>
+          <w:sz w:val="28"/>
+          <w:szCs w:val="28"/>
+        </w:rPr>
+        <w:br/>
+        <w:t>import org.slf4j.LoggerFactory;</w:t>
+      </w:r>
+      <w:r>
+        <w:rPr>
+          <w:sz w:val="28"/>
+          <w:szCs w:val="28"/>
+        </w:rPr>
+        <w:br/>
+        <w:t>import org.springframework.beans.factory.annotation.Autowired;</w:t>
+      </w:r>
+      <w:r>
+        <w:rPr>
+          <w:sz w:val="28"/>
+          <w:szCs w:val="28"/>
+        </w:rPr>
+        <w:br/>
+        <w:t>import org.springframework.context.ApplicationContext;</w:t>
+      </w:r>
+      <w:r>
+        <w:rPr>
+          <w:sz w:val="28"/>
+          <w:szCs w:val="28"/>
+        </w:rPr>
+        <w:br/>
+        <w:t>import org.springframework.context.support.ClassPathXmlApplicationContext;</w:t>
+      </w:r>
+      <w:r>
+        <w:rPr>
+          <w:sz w:val="28"/>
+          <w:szCs w:val="28"/>
+        </w:rPr>
+        <w:br/>
+        <w:t>import org.springframework.web.bind.annotation.*;</w:t>
+      </w:r>
+      <w:r>
+        <w:rPr>
+          <w:sz w:val="28"/>
+          <w:szCs w:val="28"/>
+        </w:rPr>
+        <w:t xml:space="preserve"> </w:t>
+      </w:r>
+      <w:r>
+        <w:rPr>
+          <w:sz w:val="28"/>
+          <w:szCs w:val="28"/>
+        </w:rPr>
+        <w:br/>
+      </w:r>
+      <w:r>
+        <w:rPr>
+          <w:sz w:val="28"/>
+          <w:szCs w:val="28"/>
+        </w:rPr>
+        <w:br/>
+      </w:r>
+      <w:r>
+        <w:rPr>
+          <w:sz w:val="28"/>
+          <w:szCs w:val="28"/>
+        </w:rPr>
+        <w:br/>
+        <w:t>@RestController</w:t>
+      </w:r>
+      <w:r>
+        <w:rPr>
+          <w:sz w:val="28"/>
+          <w:szCs w:val="28"/>
+        </w:rPr>
+        <w:br/>
+        <w:t>public class CountryController {</w:t>
+      </w:r>
+      <w:r>
+        <w:rPr>
+          <w:sz w:val="28"/>
+          <w:szCs w:val="28"/>
+        </w:rPr>
+        <w:br/>
+      </w:r>
+      <w:r>
+        <w:rPr>
+          <w:sz w:val="28"/>
+          <w:szCs w:val="28"/>
+        </w:rPr>
+        <w:br/>
+        <w:t xml:space="preserve">    private static final Logger </w:t>
       </w:r>
       <w:r>
         <w:rPr>
           <w:i/>
           <w:iCs/>
+          <w:sz w:val="28"/>
+          <w:szCs w:val="28"/>
+        </w:rPr>
+        <w:t xml:space="preserve">LOGGER </w:t>
+      </w:r>
+      <w:r>
+        <w:rPr>
+          <w:sz w:val="28"/>
+          <w:szCs w:val="28"/>
+        </w:rPr>
+        <w:t>= LoggerFactory.</w:t>
+      </w:r>
+      <w:r>
+        <w:rPr>
+          <w:i/>
+          <w:iCs/>
+          <w:sz w:val="28"/>
+          <w:szCs w:val="28"/>
+        </w:rPr>
+        <w:t>getLogger</w:t>
+      </w:r>
+      <w:r>
+        <w:rPr>
+          <w:sz w:val="28"/>
+          <w:szCs w:val="28"/>
+        </w:rPr>
+        <w:t>(CountryController.class);</w:t>
+      </w:r>
+      <w:r>
+        <w:rPr>
+          <w:sz w:val="28"/>
+          <w:szCs w:val="28"/>
+        </w:rPr>
+        <w:br/>
+      </w:r>
+      <w:r>
+        <w:rPr>
+          <w:sz w:val="28"/>
+          <w:szCs w:val="28"/>
+        </w:rPr>
+        <w:br/>
+        <w:t xml:space="preserve">    @Autowired</w:t>
+      </w:r>
+      <w:r>
+        <w:rPr>
+          <w:sz w:val="28"/>
+          <w:szCs w:val="28"/>
+        </w:rPr>
+        <w:br/>
+        <w:t xml:space="preserve">    private CountryService countryService;</w:t>
+      </w:r>
+      <w:r>
+        <w:rPr>
+          <w:sz w:val="28"/>
+          <w:szCs w:val="28"/>
+        </w:rPr>
+        <w:br/>
+        <w:t xml:space="preserve">    </w:t>
+      </w:r>
+      <w:r>
+        <w:rPr>
+          <w:sz w:val="28"/>
+          <w:szCs w:val="28"/>
+        </w:rPr>
+        <w:t>@GetMapping("/country")</w:t>
+      </w:r>
+      <w:r>
+        <w:rPr>
+          <w:sz w:val="28"/>
+          <w:szCs w:val="28"/>
+        </w:rPr>
+        <w:br/>
+      </w:r>
+      <w:r>
+        <w:rPr>
+          <w:sz w:val="28"/>
+          <w:szCs w:val="28"/>
+        </w:rPr>
+        <w:t xml:space="preserve">    </w:t>
+      </w:r>
+      <w:r>
+        <w:rPr>
+          <w:sz w:val="28"/>
+          <w:szCs w:val="28"/>
+        </w:rPr>
+        <w:t>public Country getCountryIndia() {</w:t>
+      </w:r>
+      <w:r>
+        <w:rPr>
+          <w:sz w:val="28"/>
+          <w:szCs w:val="28"/>
+        </w:rPr>
+        <w:br/>
+        <w:t xml:space="preserve">    </w:t>
+      </w:r>
+      <w:r>
+        <w:rPr>
+          <w:sz w:val="28"/>
+          <w:szCs w:val="28"/>
+        </w:rPr>
+        <w:t xml:space="preserve">     </w:t>
+      </w:r>
+      <w:r>
+        <w:rPr>
+          <w:i/>
+          <w:iCs/>
+          <w:sz w:val="28"/>
+          <w:szCs w:val="28"/>
+        </w:rPr>
+        <w:t>LOGGER</w:t>
+      </w:r>
+      <w:r>
+        <w:rPr>
+          <w:sz w:val="28"/>
+          <w:szCs w:val="28"/>
+        </w:rPr>
+        <w:t>.info("START - getCountryIndia()");</w:t>
+      </w:r>
+      <w:r>
+        <w:rPr>
+          <w:sz w:val="28"/>
+          <w:szCs w:val="28"/>
+        </w:rPr>
+        <w:br/>
+        <w:t xml:space="preserve">   </w:t>
+      </w:r>
+      <w:r>
+        <w:rPr>
+          <w:sz w:val="28"/>
+          <w:szCs w:val="28"/>
+        </w:rPr>
+        <w:t xml:space="preserve">    </w:t>
+      </w:r>
+      <w:r>
+        <w:rPr>
+          <w:sz w:val="28"/>
+          <w:szCs w:val="28"/>
+        </w:rPr>
+        <w:t xml:space="preserve"> </w:t>
+      </w:r>
+      <w:r>
+        <w:rPr>
+          <w:sz w:val="28"/>
+          <w:szCs w:val="28"/>
+        </w:rPr>
+        <w:t xml:space="preserve"> </w:t>
+      </w:r>
+      <w:r>
+        <w:rPr>
+          <w:sz w:val="28"/>
+          <w:szCs w:val="28"/>
+        </w:rPr>
+        <w:t>ApplicationContext context = new ClassPathXmlApplicationContext("country.xml");</w:t>
+      </w:r>
+      <w:r>
+        <w:rPr>
+          <w:sz w:val="28"/>
+          <w:szCs w:val="28"/>
+        </w:rPr>
+        <w:br/>
+        <w:t xml:space="preserve">    </w:t>
+      </w:r>
+      <w:r>
+        <w:rPr>
+          <w:sz w:val="28"/>
+          <w:szCs w:val="28"/>
+        </w:rPr>
+        <w:t xml:space="preserve">    </w:t>
+      </w:r>
+      <w:r>
+        <w:rPr>
+          <w:sz w:val="28"/>
+          <w:szCs w:val="28"/>
+        </w:rPr>
+        <w:t>Country in = (Country) context.getBean("in");</w:t>
+      </w:r>
+      <w:r>
+        <w:rPr>
+          <w:sz w:val="28"/>
+          <w:szCs w:val="28"/>
+        </w:rPr>
+        <w:br/>
+        <w:t xml:space="preserve">    </w:t>
+      </w:r>
+      <w:r>
+        <w:rPr>
+          <w:sz w:val="28"/>
+          <w:szCs w:val="28"/>
+        </w:rPr>
+        <w:t xml:space="preserve">    </w:t>
+      </w:r>
+      <w:r>
+        <w:rPr>
+          <w:i/>
+          <w:iCs/>
+          <w:sz w:val="28"/>
+          <w:szCs w:val="28"/>
+        </w:rPr>
+        <w:t>LOGGER</w:t>
+      </w:r>
+      <w:r>
+        <w:rPr>
+          <w:sz w:val="28"/>
+          <w:szCs w:val="28"/>
+        </w:rPr>
+        <w:t>.info("END - getCountryIndia()");</w:t>
+      </w:r>
+      <w:r>
+        <w:rPr>
+          <w:sz w:val="28"/>
+          <w:szCs w:val="28"/>
+        </w:rPr>
+        <w:br/>
+        <w:t xml:space="preserve">    </w:t>
+      </w:r>
+      <w:r>
+        <w:rPr>
+          <w:sz w:val="28"/>
+          <w:szCs w:val="28"/>
+        </w:rPr>
+        <w:t xml:space="preserve">   </w:t>
+      </w:r>
+      <w:r>
+        <w:rPr>
+          <w:sz w:val="28"/>
+          <w:szCs w:val="28"/>
+        </w:rPr>
+        <w:t>return in;</w:t>
+      </w:r>
+      <w:r>
+        <w:rPr>
+          <w:sz w:val="28"/>
+          <w:szCs w:val="28"/>
+        </w:rPr>
+        <w:br/>
+      </w:r>
+      <w:r>
+        <w:rPr>
+          <w:sz w:val="28"/>
+          <w:szCs w:val="28"/>
+        </w:rPr>
+        <w:t xml:space="preserve">   </w:t>
+      </w:r>
+      <w:r>
+        <w:rPr>
+          <w:sz w:val="28"/>
+          <w:szCs w:val="28"/>
+        </w:rPr>
+        <w:t>}</w:t>
+      </w:r>
+      <w:r>
+        <w:rPr>
+          <w:sz w:val="28"/>
+          <w:szCs w:val="28"/>
+        </w:rPr>
+        <w:br/>
+        <w:t>}</w:t>
+      </w:r>
+    </w:p>
+    <w:p>
+      <w:pPr>
+        <w:rPr>
+          <w:b/>
+          <w:bCs/>
+          <w:sz w:val="28"/>
+          <w:szCs w:val="28"/>
+          <w:lang w:val="en-US"/>
+        </w:rPr>
+      </w:pPr>
+      <w:r>
+        <w:rPr>
+          <w:b/>
+          <w:bCs/>
+          <w:sz w:val="28"/>
+          <w:szCs w:val="28"/>
+          <w:lang w:val="en-US"/>
+        </w:rPr>
+        <w:t>Main Class: -</w:t>
+      </w:r>
+    </w:p>
+    <w:p>
+      <w:r>
+        <w:t>package com.cognizant.ex4handson2;</w:t>
+      </w:r>
+      <w:r>
+        <w:br/>
+        <w:t>import org.springframework.boot.SpringApplication;</w:t>
+      </w:r>
+      <w:r>
+        <w:br/>
+        <w:t>import org.springframework.boot.autoconfigure.SpringBootApplication;</w:t>
+      </w:r>
+      <w:r>
+        <w:br/>
+      </w:r>
+      <w:r>
+        <w:lastRenderedPageBreak/>
+        <w:br/>
+        <w:t>@SpringBootApplication</w:t>
+      </w:r>
+      <w:r>
+        <w:br/>
+        <w:t>public class Ex4handson2Application {</w:t>
+      </w:r>
+      <w:r>
+        <w:br/>
+      </w:r>
+      <w:r>
+        <w:br/>
+        <w:t xml:space="preserve">    public static void main(String[] args){</w:t>
+      </w:r>
+      <w:r>
+        <w:br/>
+        <w:t xml:space="preserve">       SpringApplication.</w:t>
+      </w:r>
+      <w:r>
+        <w:rPr>
+          <w:i/>
+          <w:iCs/>
         </w:rPr>
         <w:t>run</w:t>
       </w:r>
-      <w:proofErr w:type="spellEnd"/>
-      <w:r>
-        <w:t>(</w:t>
-      </w:r>
-      <w:proofErr w:type="gramEnd"/>
-      <w:r>
-        <w:t xml:space="preserve">Ex4handson2Application.class, </w:t>
-      </w:r>
-      <w:proofErr w:type="spellStart"/>
-      <w:r>
-        <w:t>args</w:t>
-      </w:r>
-      <w:proofErr w:type="spellEnd"/>
-      <w:r>
-        <w:t>);</w:t>
-      </w:r>
-      <w:r>
-        <w:br/>
-        <w:t xml:space="preserve">  </w:t>
-      </w:r>
-      <w:proofErr w:type="gramStart"/>
-      <w:r>
-        <w:t xml:space="preserve">  }</w:t>
-      </w:r>
-      <w:proofErr w:type="gramEnd"/>
+      <w:r>
+        <w:t>(Ex4handson2Application.class, args);</w:t>
+      </w:r>
+      <w:r>
+        <w:br/>
+        <w:t xml:space="preserve">    }</w:t>
+      </w:r>
       <w:r>
         <w:br/>
         <w:t>}</w:t>
@@ -782,6 +927,7 @@
         <w:rPr>
           <w:b/>
           <w:bCs/>
+          <w:noProof/>
           <w:sz w:val="32"/>
           <w:szCs w:val="32"/>
           <w:lang w:val="en-US"/>
@@ -822,6 +968,61 @@
                         </a:schemeClr>
                       </a:solidFill>
                     </a:ln>
+                  </pic:spPr>
+                </pic:pic>
+              </a:graphicData>
+            </a:graphic>
+          </wp:inline>
+        </w:drawing>
+      </w:r>
+    </w:p>
+    <w:p>
+      <w:pPr>
+        <w:rPr>
+          <w:b/>
+          <w:bCs/>
+          <w:sz w:val="32"/>
+          <w:szCs w:val="32"/>
+          <w:lang w:val="en-US"/>
+        </w:rPr>
+      </w:pPr>
+      <w:r>
+        <w:rPr>
+          <w:b/>
+          <w:bCs/>
+          <w:sz w:val="32"/>
+          <w:szCs w:val="32"/>
+          <w:lang w:val="en-US"/>
+        </w:rPr>
+        <w:drawing>
+          <wp:inline distT="0" distB="0" distL="0" distR="0" wp14:anchorId="317DB86B" wp14:editId="0285DDDF">
+            <wp:extent cx="6551930" cy="2131695"/>
+            <wp:effectExtent l="0" t="0" r="1270" b="1905"/>
+            <wp:docPr id="864243706" name="Picture 1"/>
+            <wp:cNvGraphicFramePr>
+              <a:graphicFrameLocks xmlns:a="http://schemas.openxmlformats.org/drawingml/2006/main" noChangeAspect="1"/>
+            </wp:cNvGraphicFramePr>
+            <a:graphic xmlns:a="http://schemas.openxmlformats.org/drawingml/2006/main">
+              <a:graphicData uri="http://schemas.openxmlformats.org/drawingml/2006/picture">
+                <pic:pic xmlns:pic="http://schemas.openxmlformats.org/drawingml/2006/picture">
+                  <pic:nvPicPr>
+                    <pic:cNvPr id="864243706" name=""/>
+                    <pic:cNvPicPr/>
+                  </pic:nvPicPr>
+                  <pic:blipFill>
+                    <a:blip r:embed="rId5"/>
+                    <a:stretch>
+                      <a:fillRect/>
+                    </a:stretch>
+                  </pic:blipFill>
+                  <pic:spPr>
+                    <a:xfrm>
+                      <a:off x="0" y="0"/>
+                      <a:ext cx="6551930" cy="2131695"/>
+                    </a:xfrm>
+                    <a:prstGeom prst="rect">
+                      <a:avLst/>
+                    </a:prstGeom>
                   </pic:spPr>
                 </pic:pic>
               </a:graphicData>
@@ -1756,6 +1957,36 @@
       <w:spacing w:val="5"/>
     </w:rPr>
   </w:style>
+  <w:style w:type="paragraph" w:styleId="HTMLPreformatted">
+    <w:name w:val="HTML Preformatted"/>
+    <w:basedOn w:val="Normal"/>
+    <w:link w:val="HTMLPreformattedChar"/>
+    <w:uiPriority w:val="99"/>
+    <w:semiHidden/>
+    <w:unhideWhenUsed/>
+    <w:rsid w:val="00BE3ABF"/>
+    <w:pPr>
+      <w:spacing w:after="0" w:line="240" w:lineRule="auto"/>
+    </w:pPr>
+    <w:rPr>
+      <w:rFonts w:ascii="Consolas" w:hAnsi="Consolas"/>
+      <w:sz w:val="20"/>
+      <w:szCs w:val="20"/>
+    </w:rPr>
+  </w:style>
+  <w:style w:type="character" w:customStyle="1" w:styleId="HTMLPreformattedChar">
+    <w:name w:val="HTML Preformatted Char"/>
+    <w:basedOn w:val="DefaultParagraphFont"/>
+    <w:link w:val="HTMLPreformatted"/>
+    <w:uiPriority w:val="99"/>
+    <w:semiHidden/>
+    <w:rsid w:val="00BE3ABF"/>
+    <w:rPr>
+      <w:rFonts w:ascii="Consolas" w:hAnsi="Consolas"/>
+      <w:sz w:val="20"/>
+      <w:szCs w:val="20"/>
+    </w:rPr>
+  </w:style>
 </w:styles>
 </file>
 

</xml_diff>